<commit_message>
add mysql-workbench to database computer
</commit_message>
<xml_diff>
--- a/labs/db-access/docs/db-access.docx
+++ b/labs/db-access/docs/db-access.docx
@@ -522,6 +522,20 @@
         </w:rPr>
         <w:t xml:space="preserve">*** a full description of the database can be viewed in the appendix section at the end of this document. </w:t>
       </w:r>
+      <w:r>
+        <w:rPr>
+          <w:b/>
+          <w:bCs/>
+        </w:rPr>
+        <w:t xml:space="preserve"> </w:t>
+      </w:r>
+      <w:r>
+        <w:rPr>
+          <w:b w:val="false"/>
+          <w:bCs w:val="false"/>
+        </w:rPr>
+        <w:t>The database may also be viewed using the mysql-workbench tool described below in section 3.2, "Explore".</w:t>
+      </w:r>
     </w:p>
     <w:p>
       <w:pPr>
@@ -597,7 +611,7 @@
         </w:tblBorders>
         <w:tblCellMar>
           <w:top w:w="55" w:type="dxa"/>
-          <w:left w:w="44" w:type="dxa"/>
+          <w:left w:w="43" w:type="dxa"/>
           <w:bottom w:w="55" w:type="dxa"/>
           <w:right w:w="55" w:type="dxa"/>
         </w:tblCellMar>
@@ -1456,10 +1470,12 @@
         <w:pStyle w:val="TextBody"/>
         <w:rPr/>
       </w:pPr>
+      <w:bookmarkStart w:id="1" w:name="__DdeLink__753_1437029424"/>
       <w:r>
         <w:rPr/>
         <w:t>On the "database" computer, start a MySQL session as admin to explore and set user permissions:</w:t>
       </w:r>
+      <w:bookmarkEnd w:id="1"/>
     </w:p>
     <w:p>
       <w:pPr>
@@ -1475,6 +1491,89 @@
           <w:rFonts w:ascii="Courier" w:hAnsi="Courier"/>
         </w:rPr>
         <w:t>mysql -u admin -padmin</w:t>
+      </w:r>
+    </w:p>
+    <w:p>
+      <w:pPr>
+        <w:pStyle w:val="TextBody"/>
+        <w:rPr>
+          <w:rFonts w:ascii="Liberation Serif" w:hAnsi="Liberation Serif" w:eastAsia="Noto Sans CJK SC" w:cs="Lohit Devanagari"/>
+          <w:color w:val="auto"/>
+          <w:kern w:val="2"/>
+          <w:sz w:val="24"/>
+          <w:szCs w:val="24"/>
+          <w:lang w:val="en-US" w:eastAsia="zh-CN" w:bidi="hi-IN"/>
+        </w:rPr>
+      </w:pPr>
+      <w:r>
+        <w:rPr>
+          <w:rFonts w:eastAsia="Noto Sans CJK SC" w:cs="Lohit Devanagari"/>
+          <w:color w:val="auto"/>
+          <w:kern w:val="2"/>
+          <w:sz w:val="24"/>
+          <w:szCs w:val="24"/>
+          <w:lang w:val="en-US" w:eastAsia="zh-CN" w:bidi="hi-IN"/>
+        </w:rPr>
+        <w:t>If you prefer a GUI-based view of the database and its tables, you may use the mysql-workbench tool, which is installed on the "database" computer:</w:t>
+      </w:r>
+    </w:p>
+    <w:p>
+      <w:pPr>
+        <w:pStyle w:val="TextBody"/>
+        <w:rPr>
+          <w:rFonts w:ascii="Liberation Serif" w:hAnsi="Liberation Serif" w:eastAsia="Noto Sans CJK SC" w:cs="Lohit Devanagari"/>
+          <w:color w:val="auto"/>
+          <w:kern w:val="2"/>
+          <w:sz w:val="24"/>
+          <w:szCs w:val="24"/>
+          <w:lang w:val="en-US" w:eastAsia="zh-CN" w:bidi="hi-IN"/>
+        </w:rPr>
+      </w:pPr>
+      <w:r>
+        <w:rPr>
+          <w:rFonts w:eastAsia="Noto Sans CJK SC" w:cs="Lohit Devanagari"/>
+          <w:color w:val="auto"/>
+          <w:kern w:val="2"/>
+          <w:sz w:val="24"/>
+          <w:szCs w:val="24"/>
+          <w:lang w:val="en-US" w:eastAsia="zh-CN" w:bidi="hi-IN"/>
+        </w:rPr>
+        <w:tab/>
+      </w:r>
+      <w:r>
+        <w:rPr>
+          <w:rFonts w:eastAsia="Noto Sans CJK SC" w:cs="Lohit Devanagari" w:ascii="Courier" w:hAnsi="Courier"/>
+          <w:color w:val="auto"/>
+          <w:kern w:val="2"/>
+          <w:sz w:val="24"/>
+          <w:szCs w:val="24"/>
+          <w:lang w:val="en-US" w:eastAsia="zh-CN" w:bidi="hi-IN"/>
+        </w:rPr>
+        <w:t>mysql-workbench &amp;</w:t>
+      </w:r>
+    </w:p>
+    <w:p>
+      <w:pPr>
+        <w:pStyle w:val="TextBody"/>
+        <w:rPr>
+          <w:rFonts w:ascii="Liberation Serif" w:hAnsi="Liberation Serif" w:eastAsia="Noto Sans CJK SC" w:cs="Lohit Devanagari"/>
+          <w:color w:val="auto"/>
+          <w:kern w:val="2"/>
+          <w:sz w:val="24"/>
+          <w:szCs w:val="24"/>
+          <w:lang w:val="en-US" w:eastAsia="zh-CN" w:bidi="hi-IN"/>
+        </w:rPr>
+      </w:pPr>
+      <w:r>
+        <w:rPr>
+          <w:rFonts w:eastAsia="Noto Sans CJK SC" w:cs="Lohit Devanagari" w:ascii="Liberation Serif" w:hAnsi="Liberation Serif"/>
+          <w:color w:val="auto"/>
+          <w:kern w:val="2"/>
+          <w:sz w:val="24"/>
+          <w:szCs w:val="24"/>
+          <w:lang w:val="en-US" w:eastAsia="zh-CN" w:bidi="hi-IN"/>
+        </w:rPr>
+        <w:t>Note that even if you use the GUI on the database computer, you will still be asked to run mysql commands on the other computers.</w:t>
       </w:r>
     </w:p>
     <w:p>
@@ -1785,7 +1884,7 @@
         </w:rPr>
         <w:tab/>
       </w:r>
-      <w:bookmarkStart w:id="1" w:name="__DdeLink__880_2305798227"/>
+      <w:bookmarkStart w:id="2" w:name="__DdeLink__880_2305798227"/>
       <w:r>
         <w:rPr>
           <w:b w:val="false"/>
@@ -1795,7 +1894,7 @@
         </w:rPr>
         <w:t>stoplab</w:t>
       </w:r>
-      <w:bookmarkEnd w:id="1"/>
+      <w:bookmarkEnd w:id="2"/>
       <w:r>
         <w:rPr>
           <w:b w:val="false"/>
@@ -1831,7 +1930,7 @@
         <w:pStyle w:val="Normal"/>
         <w:rPr/>
       </w:pPr>
-      <w:bookmarkStart w:id="2" w:name="__DdeLink__612_3459133487"/>
+      <w:bookmarkStart w:id="3" w:name="__DdeLink__612_3459133487"/>
       <w:r>
         <w:rPr>
           <w:b w:val="false"/>
@@ -1841,7 +1940,7 @@
         </w:rPr>
         <w:t xml:space="preserve">When you stop the lab, the system will display a path to the zipped lab results on your Linux system. Provide that file to your instructor. </w:t>
       </w:r>
-      <w:bookmarkEnd w:id="2"/>
+      <w:bookmarkEnd w:id="3"/>
     </w:p>
     <w:p>
       <w:pPr>
@@ -1855,7 +1954,12 @@
         </w:rPr>
       </w:pPr>
       <w:r>
-        <w:rPr/>
+        <w:rPr>
+          <w:b w:val="false"/>
+          <w:bCs w:val="false"/>
+          <w:sz w:val="24"/>
+          <w:szCs w:val="24"/>
+        </w:rPr>
       </w:r>
     </w:p>
     <w:p>
@@ -1870,7 +1974,12 @@
         </w:rPr>
       </w:pPr>
       <w:r>
-        <w:rPr/>
+        <w:rPr>
+          <w:b w:val="false"/>
+          <w:bCs w:val="false"/>
+          <w:sz w:val="24"/>
+          <w:szCs w:val="24"/>
+        </w:rPr>
         <mc:AlternateContent>
           <mc:Choice Requires="wps">
             <w:drawing>
@@ -1882,7 +1991,7 @@
                 <wp:positionV relativeFrom="paragraph">
                   <wp:posOffset>123190</wp:posOffset>
                 </wp:positionV>
-                <wp:extent cx="5565140" cy="525145"/>
+                <wp:extent cx="5565775" cy="525145"/>
                 <wp:effectExtent l="0" t="0" r="0" b="0"/>
                 <wp:wrapNone/>
                 <wp:docPr id="1" name="Shape1"/>
@@ -1893,7 +2002,7 @@
                       <wps:spPr>
                         <a:xfrm>
                           <a:off x="0" y="0"/>
-                          <a:ext cx="5564520" cy="524520"/>
+                          <a:ext cx="5565240" cy="524520"/>
                         </a:xfrm>
                         <a:prstGeom prst="rect">
                           <a:avLst/>
@@ -1916,7 +2025,7 @@
                           <w:p>
                             <w:pPr>
                               <w:pStyle w:val="FrameContents"/>
-                              <w:overflowPunct w:val="true"/>
+                              <w:overflowPunct w:val="false"/>
                               <w:rPr/>
                             </w:pPr>
                             <w:r>
@@ -1925,23 +2034,7 @@
                                 <w:sz w:val="24"/>
                                 <w:szCs w:val="24"/>
                               </w:rPr>
-                              <w:t xml:space="preserve">This lab was developed for the Labtainer framework by the Naval Postgraduate School, Center for Cybersecurity and Cyber Operations under </w:t>
-                            </w:r>
-                            <w:r>
-                              <w:rPr>
-                                <w:color w:val="00000A"/>
-                                <w:sz w:val="24"/>
-                                <w:szCs w:val="24"/>
-                              </w:rPr>
-                              <w:t xml:space="preserve">a </w:t>
-                            </w:r>
-                            <w:r>
-                              <w:rPr>
-                                <w:color w:val="00000A"/>
-                                <w:sz w:val="24"/>
-                                <w:szCs w:val="24"/>
-                              </w:rPr>
-                              <w:t>National Science Foundation Award.  This work is in the public domain, and cannot be copyrighted.</w:t>
+                              <w:t>This lab was developed for the Labtainer framework by the Naval Postgraduate School, Center for Cybersecurity and Cyber Operations under a National Science Foundation Award.  This work is in the public domain, and cannot be copyrighted.</w:t>
                             </w:r>
                           </w:p>
                         </w:txbxContent>
@@ -1957,7 +2050,7 @@
           </mc:Choice>
           <mc:Fallback>
             <w:pict>
-              <v:rect id="shape_0" ID="Shape1" stroked="t" style="position:absolute;margin-left:22.8pt;margin-top:9.7pt;width:438.1pt;height:41.25pt">
+              <v:rect id="shape_0" ID="Shape1" stroked="t" style="position:absolute;margin-left:22.8pt;margin-top:9.7pt;width:438.15pt;height:41.25pt">
                 <w10:wrap type="square"/>
                 <v:fill o:detectmouseclick="t" on="false"/>
                 <v:stroke color="black" joinstyle="round" endcap="flat"/>
@@ -1966,7 +2059,7 @@
                     <w:p>
                       <w:pPr>
                         <w:pStyle w:val="FrameContents"/>
-                        <w:overflowPunct w:val="true"/>
+                        <w:overflowPunct w:val="false"/>
                         <w:rPr/>
                       </w:pPr>
                       <w:r>
@@ -1975,23 +2068,7 @@
                           <w:sz w:val="24"/>
                           <w:szCs w:val="24"/>
                         </w:rPr>
-                        <w:t xml:space="preserve">This lab was developed for the Labtainer framework by the Naval Postgraduate School, Center for Cybersecurity and Cyber Operations under </w:t>
-                      </w:r>
-                      <w:r>
-                        <w:rPr>
-                          <w:color w:val="00000A"/>
-                          <w:sz w:val="24"/>
-                          <w:szCs w:val="24"/>
-                        </w:rPr>
-                        <w:t xml:space="preserve">a </w:t>
-                      </w:r>
-                      <w:r>
-                        <w:rPr>
-                          <w:color w:val="00000A"/>
-                          <w:sz w:val="24"/>
-                          <w:szCs w:val="24"/>
-                        </w:rPr>
-                        <w:t>National Science Foundation Award.  This work is in the public domain, and cannot be copyrighted.</w:t>
+                        <w:t>This lab was developed for the Labtainer framework by the Naval Postgraduate School, Center for Cybersecurity and Cyber Operations under a National Science Foundation Award.  This work is in the public domain, and cannot be copyrighted.</w:t>
                       </w:r>
                     </w:p>
                   </w:txbxContent>
@@ -2094,7 +2171,7 @@
         </w:tblBorders>
         <w:tblCellMar>
           <w:top w:w="55" w:type="dxa"/>
-          <w:left w:w="44" w:type="dxa"/>
+          <w:left w:w="43" w:type="dxa"/>
           <w:bottom w:w="55" w:type="dxa"/>
           <w:right w:w="55" w:type="dxa"/>
         </w:tblCellMar>
@@ -2102,9 +2179,9 @@
       <w:tblGrid>
         <w:gridCol w:w="1994"/>
         <w:gridCol w:w="1994"/>
-        <w:gridCol w:w="2005"/>
+        <w:gridCol w:w="2006"/>
         <w:gridCol w:w="1994"/>
-        <w:gridCol w:w="1985"/>
+        <w:gridCol w:w="1984"/>
       </w:tblGrid>
       <w:tr>
         <w:trPr/>
@@ -2188,7 +2265,7 @@
         </w:tc>
         <w:tc>
           <w:tcPr>
-            <w:tcW w:w="2005" w:type="dxa"/>
+            <w:tcW w:w="2006" w:type="dxa"/>
             <w:tcBorders>
               <w:top w:val="single" w:sz="2" w:space="0" w:color="000000"/>
               <w:left w:val="single" w:sz="2" w:space="0" w:color="000000"/>
@@ -2236,7 +2313,7 @@
         </w:tc>
         <w:tc>
           <w:tcPr>
-            <w:tcW w:w="1985" w:type="dxa"/>
+            <w:tcW w:w="1984" w:type="dxa"/>
             <w:tcBorders>
               <w:top w:val="single" w:sz="2" w:space="0" w:color="000000"/>
               <w:left w:val="single" w:sz="2" w:space="0" w:color="000000"/>
@@ -2311,7 +2388,7 @@
         </w:tc>
         <w:tc>
           <w:tcPr>
-            <w:tcW w:w="2005" w:type="dxa"/>
+            <w:tcW w:w="2006" w:type="dxa"/>
             <w:tcBorders>
               <w:top w:val="single" w:sz="2" w:space="0" w:color="000000"/>
               <w:left w:val="single" w:sz="2" w:space="0" w:color="000000"/>
@@ -2359,7 +2436,7 @@
         </w:tc>
         <w:tc>
           <w:tcPr>
-            <w:tcW w:w="1985" w:type="dxa"/>
+            <w:tcW w:w="1984" w:type="dxa"/>
             <w:tcBorders>
               <w:top w:val="single" w:sz="2" w:space="0" w:color="000000"/>
               <w:left w:val="single" w:sz="2" w:space="0" w:color="000000"/>
@@ -2433,7 +2510,7 @@
         </w:tc>
         <w:tc>
           <w:tcPr>
-            <w:tcW w:w="2005" w:type="dxa"/>
+            <w:tcW w:w="2006" w:type="dxa"/>
             <w:tcBorders>
               <w:top w:val="single" w:sz="2" w:space="0" w:color="000000"/>
               <w:left w:val="single" w:sz="2" w:space="0" w:color="000000"/>
@@ -2480,7 +2557,7 @@
         </w:tc>
         <w:tc>
           <w:tcPr>
-            <w:tcW w:w="1985" w:type="dxa"/>
+            <w:tcW w:w="1984" w:type="dxa"/>
             <w:tcBorders>
               <w:top w:val="single" w:sz="2" w:space="0" w:color="000000"/>
               <w:left w:val="single" w:sz="2" w:space="0" w:color="000000"/>
@@ -2554,7 +2631,7 @@
         </w:tc>
         <w:tc>
           <w:tcPr>
-            <w:tcW w:w="2005" w:type="dxa"/>
+            <w:tcW w:w="2006" w:type="dxa"/>
             <w:tcBorders>
               <w:top w:val="single" w:sz="2" w:space="0" w:color="000000"/>
               <w:left w:val="single" w:sz="2" w:space="0" w:color="000000"/>
@@ -2602,7 +2679,7 @@
         </w:tc>
         <w:tc>
           <w:tcPr>
-            <w:tcW w:w="1985" w:type="dxa"/>
+            <w:tcW w:w="1984" w:type="dxa"/>
             <w:tcBorders>
               <w:top w:val="single" w:sz="2" w:space="0" w:color="000000"/>
               <w:left w:val="single" w:sz="2" w:space="0" w:color="000000"/>
@@ -2649,7 +2726,7 @@
         </w:tblBorders>
         <w:tblCellMar>
           <w:top w:w="55" w:type="dxa"/>
-          <w:left w:w="44" w:type="dxa"/>
+          <w:left w:w="43" w:type="dxa"/>
           <w:bottom w:w="55" w:type="dxa"/>
           <w:right w:w="55" w:type="dxa"/>
         </w:tblCellMar>
@@ -2657,9 +2734,9 @@
       <w:tblGrid>
         <w:gridCol w:w="1994"/>
         <w:gridCol w:w="1994"/>
-        <w:gridCol w:w="2005"/>
+        <w:gridCol w:w="2006"/>
         <w:gridCol w:w="1994"/>
-        <w:gridCol w:w="1985"/>
+        <w:gridCol w:w="1984"/>
       </w:tblGrid>
       <w:tr>
         <w:trPr/>
@@ -2743,7 +2820,7 @@
         </w:tc>
         <w:tc>
           <w:tcPr>
-            <w:tcW w:w="2005" w:type="dxa"/>
+            <w:tcW w:w="2006" w:type="dxa"/>
             <w:tcBorders>
               <w:top w:val="single" w:sz="2" w:space="0" w:color="000000"/>
               <w:left w:val="single" w:sz="2" w:space="0" w:color="000000"/>
@@ -2791,7 +2868,7 @@
         </w:tc>
         <w:tc>
           <w:tcPr>
-            <w:tcW w:w="1985" w:type="dxa"/>
+            <w:tcW w:w="1984" w:type="dxa"/>
             <w:tcBorders>
               <w:top w:val="single" w:sz="2" w:space="0" w:color="000000"/>
               <w:left w:val="single" w:sz="2" w:space="0" w:color="000000"/>
@@ -2866,7 +2943,7 @@
         </w:tc>
         <w:tc>
           <w:tcPr>
-            <w:tcW w:w="2005" w:type="dxa"/>
+            <w:tcW w:w="2006" w:type="dxa"/>
             <w:tcBorders>
               <w:top w:val="single" w:sz="2" w:space="0" w:color="000000"/>
               <w:left w:val="single" w:sz="2" w:space="0" w:color="000000"/>
@@ -2914,7 +2991,7 @@
         </w:tc>
         <w:tc>
           <w:tcPr>
-            <w:tcW w:w="1985" w:type="dxa"/>
+            <w:tcW w:w="1984" w:type="dxa"/>
             <w:tcBorders>
               <w:top w:val="single" w:sz="2" w:space="0" w:color="000000"/>
               <w:left w:val="single" w:sz="2" w:space="0" w:color="000000"/>
@@ -2989,7 +3066,7 @@
         </w:tc>
         <w:tc>
           <w:tcPr>
-            <w:tcW w:w="2005" w:type="dxa"/>
+            <w:tcW w:w="2006" w:type="dxa"/>
             <w:tcBorders>
               <w:top w:val="single" w:sz="2" w:space="0" w:color="000000"/>
               <w:left w:val="single" w:sz="2" w:space="0" w:color="000000"/>
@@ -3036,7 +3113,7 @@
         </w:tc>
         <w:tc>
           <w:tcPr>
-            <w:tcW w:w="1985" w:type="dxa"/>
+            <w:tcW w:w="1984" w:type="dxa"/>
             <w:tcBorders>
               <w:top w:val="single" w:sz="2" w:space="0" w:color="000000"/>
               <w:left w:val="single" w:sz="2" w:space="0" w:color="000000"/>
@@ -3112,7 +3189,7 @@
         </w:tc>
         <w:tc>
           <w:tcPr>
-            <w:tcW w:w="2005" w:type="dxa"/>
+            <w:tcW w:w="2006" w:type="dxa"/>
             <w:tcBorders>
               <w:top w:val="single" w:sz="2" w:space="0" w:color="000000"/>
               <w:left w:val="single" w:sz="2" w:space="0" w:color="000000"/>
@@ -3160,7 +3237,7 @@
         </w:tc>
         <w:tc>
           <w:tcPr>
-            <w:tcW w:w="1985" w:type="dxa"/>
+            <w:tcW w:w="1984" w:type="dxa"/>
             <w:tcBorders>
               <w:top w:val="single" w:sz="2" w:space="0" w:color="000000"/>
               <w:left w:val="single" w:sz="2" w:space="0" w:color="000000"/>
@@ -3207,7 +3284,7 @@
         </w:tblBorders>
         <w:tblCellMar>
           <w:top w:w="55" w:type="dxa"/>
-          <w:left w:w="44" w:type="dxa"/>
+          <w:left w:w="43" w:type="dxa"/>
           <w:bottom w:w="55" w:type="dxa"/>
           <w:right w:w="55" w:type="dxa"/>
         </w:tblCellMar>
@@ -3215,9 +3292,9 @@
       <w:tblGrid>
         <w:gridCol w:w="1994"/>
         <w:gridCol w:w="1994"/>
-        <w:gridCol w:w="2005"/>
+        <w:gridCol w:w="2006"/>
         <w:gridCol w:w="1994"/>
-        <w:gridCol w:w="1985"/>
+        <w:gridCol w:w="1984"/>
       </w:tblGrid>
       <w:tr>
         <w:trPr/>
@@ -3301,7 +3378,7 @@
         </w:tc>
         <w:tc>
           <w:tcPr>
-            <w:tcW w:w="2005" w:type="dxa"/>
+            <w:tcW w:w="2006" w:type="dxa"/>
             <w:tcBorders>
               <w:top w:val="single" w:sz="2" w:space="0" w:color="000000"/>
               <w:left w:val="single" w:sz="2" w:space="0" w:color="000000"/>
@@ -3349,7 +3426,7 @@
         </w:tc>
         <w:tc>
           <w:tcPr>
-            <w:tcW w:w="1985" w:type="dxa"/>
+            <w:tcW w:w="1984" w:type="dxa"/>
             <w:tcBorders>
               <w:top w:val="single" w:sz="2" w:space="0" w:color="000000"/>
               <w:left w:val="single" w:sz="2" w:space="0" w:color="000000"/>
@@ -3424,7 +3501,7 @@
         </w:tc>
         <w:tc>
           <w:tcPr>
-            <w:tcW w:w="2005" w:type="dxa"/>
+            <w:tcW w:w="2006" w:type="dxa"/>
             <w:tcBorders>
               <w:top w:val="single" w:sz="2" w:space="0" w:color="000000"/>
               <w:left w:val="single" w:sz="2" w:space="0" w:color="000000"/>
@@ -3472,7 +3549,7 @@
         </w:tc>
         <w:tc>
           <w:tcPr>
-            <w:tcW w:w="1985" w:type="dxa"/>
+            <w:tcW w:w="1984" w:type="dxa"/>
             <w:tcBorders>
               <w:top w:val="single" w:sz="2" w:space="0" w:color="000000"/>
               <w:left w:val="single" w:sz="2" w:space="0" w:color="000000"/>
@@ -3547,7 +3624,7 @@
         </w:tc>
         <w:tc>
           <w:tcPr>
-            <w:tcW w:w="2005" w:type="dxa"/>
+            <w:tcW w:w="2006" w:type="dxa"/>
             <w:tcBorders>
               <w:top w:val="single" w:sz="2" w:space="0" w:color="000000"/>
               <w:left w:val="single" w:sz="2" w:space="0" w:color="000000"/>
@@ -3594,7 +3671,7 @@
         </w:tc>
         <w:tc>
           <w:tcPr>
-            <w:tcW w:w="1985" w:type="dxa"/>
+            <w:tcW w:w="1984" w:type="dxa"/>
             <w:tcBorders>
               <w:top w:val="single" w:sz="2" w:space="0" w:color="000000"/>
               <w:left w:val="single" w:sz="2" w:space="0" w:color="000000"/>
@@ -3668,7 +3745,7 @@
         </w:tc>
         <w:tc>
           <w:tcPr>
-            <w:tcW w:w="2005" w:type="dxa"/>
+            <w:tcW w:w="2006" w:type="dxa"/>
             <w:tcBorders>
               <w:top w:val="single" w:sz="2" w:space="0" w:color="000000"/>
               <w:left w:val="single" w:sz="2" w:space="0" w:color="000000"/>
@@ -3715,7 +3792,7 @@
         </w:tc>
         <w:tc>
           <w:tcPr>
-            <w:tcW w:w="1985" w:type="dxa"/>
+            <w:tcW w:w="1984" w:type="dxa"/>
             <w:tcBorders>
               <w:top w:val="single" w:sz="2" w:space="0" w:color="000000"/>
               <w:left w:val="single" w:sz="2" w:space="0" w:color="000000"/>
@@ -3789,7 +3866,7 @@
         </w:tc>
         <w:tc>
           <w:tcPr>
-            <w:tcW w:w="2005" w:type="dxa"/>
+            <w:tcW w:w="2006" w:type="dxa"/>
             <w:tcBorders>
               <w:top w:val="single" w:sz="2" w:space="0" w:color="000000"/>
               <w:left w:val="single" w:sz="2" w:space="0" w:color="000000"/>
@@ -3836,7 +3913,7 @@
         </w:tc>
         <w:tc>
           <w:tcPr>
-            <w:tcW w:w="1985" w:type="dxa"/>
+            <w:tcW w:w="1984" w:type="dxa"/>
             <w:tcBorders>
               <w:top w:val="single" w:sz="2" w:space="0" w:color="000000"/>
               <w:left w:val="single" w:sz="2" w:space="0" w:color="000000"/>
@@ -3910,7 +3987,7 @@
         </w:tc>
         <w:tc>
           <w:tcPr>
-            <w:tcW w:w="2005" w:type="dxa"/>
+            <w:tcW w:w="2006" w:type="dxa"/>
             <w:tcBorders>
               <w:top w:val="single" w:sz="2" w:space="0" w:color="000000"/>
               <w:left w:val="single" w:sz="2" w:space="0" w:color="000000"/>
@@ -3958,7 +4035,7 @@
         </w:tc>
         <w:tc>
           <w:tcPr>
-            <w:tcW w:w="1985" w:type="dxa"/>
+            <w:tcW w:w="1984" w:type="dxa"/>
             <w:tcBorders>
               <w:top w:val="single" w:sz="2" w:space="0" w:color="000000"/>
               <w:left w:val="single" w:sz="2" w:space="0" w:color="000000"/>
@@ -4005,7 +4082,7 @@
         </w:tblBorders>
         <w:tblCellMar>
           <w:top w:w="55" w:type="dxa"/>
-          <w:left w:w="44" w:type="dxa"/>
+          <w:left w:w="43" w:type="dxa"/>
           <w:bottom w:w="55" w:type="dxa"/>
           <w:right w:w="55" w:type="dxa"/>
         </w:tblCellMar>
@@ -4013,9 +4090,9 @@
       <w:tblGrid>
         <w:gridCol w:w="1994"/>
         <w:gridCol w:w="1994"/>
-        <w:gridCol w:w="2005"/>
+        <w:gridCol w:w="2006"/>
         <w:gridCol w:w="1994"/>
-        <w:gridCol w:w="1985"/>
+        <w:gridCol w:w="1984"/>
       </w:tblGrid>
       <w:tr>
         <w:trPr/>
@@ -4099,7 +4176,7 @@
         </w:tc>
         <w:tc>
           <w:tcPr>
-            <w:tcW w:w="2005" w:type="dxa"/>
+            <w:tcW w:w="2006" w:type="dxa"/>
             <w:tcBorders>
               <w:top w:val="single" w:sz="2" w:space="0" w:color="000000"/>
               <w:left w:val="single" w:sz="2" w:space="0" w:color="000000"/>
@@ -4147,7 +4224,7 @@
         </w:tc>
         <w:tc>
           <w:tcPr>
-            <w:tcW w:w="1985" w:type="dxa"/>
+            <w:tcW w:w="1984" w:type="dxa"/>
             <w:tcBorders>
               <w:top w:val="single" w:sz="2" w:space="0" w:color="000000"/>
               <w:left w:val="single" w:sz="2" w:space="0" w:color="000000"/>
@@ -4222,7 +4299,7 @@
         </w:tc>
         <w:tc>
           <w:tcPr>
-            <w:tcW w:w="2005" w:type="dxa"/>
+            <w:tcW w:w="2006" w:type="dxa"/>
             <w:tcBorders>
               <w:top w:val="single" w:sz="2" w:space="0" w:color="000000"/>
               <w:left w:val="single" w:sz="2" w:space="0" w:color="000000"/>
@@ -4270,7 +4347,7 @@
         </w:tc>
         <w:tc>
           <w:tcPr>
-            <w:tcW w:w="1985" w:type="dxa"/>
+            <w:tcW w:w="1984" w:type="dxa"/>
             <w:tcBorders>
               <w:top w:val="single" w:sz="2" w:space="0" w:color="000000"/>
               <w:left w:val="single" w:sz="2" w:space="0" w:color="000000"/>
@@ -4345,7 +4422,7 @@
         </w:tc>
         <w:tc>
           <w:tcPr>
-            <w:tcW w:w="2005" w:type="dxa"/>
+            <w:tcW w:w="2006" w:type="dxa"/>
             <w:tcBorders>
               <w:top w:val="single" w:sz="2" w:space="0" w:color="000000"/>
               <w:left w:val="single" w:sz="2" w:space="0" w:color="000000"/>
@@ -4392,7 +4469,7 @@
         </w:tc>
         <w:tc>
           <w:tcPr>
-            <w:tcW w:w="1985" w:type="dxa"/>
+            <w:tcW w:w="1984" w:type="dxa"/>
             <w:tcBorders>
               <w:top w:val="single" w:sz="2" w:space="0" w:color="000000"/>
               <w:left w:val="single" w:sz="2" w:space="0" w:color="000000"/>
@@ -4466,7 +4543,7 @@
         </w:tc>
         <w:tc>
           <w:tcPr>
-            <w:tcW w:w="2005" w:type="dxa"/>
+            <w:tcW w:w="2006" w:type="dxa"/>
             <w:tcBorders>
               <w:top w:val="single" w:sz="2" w:space="0" w:color="000000"/>
               <w:left w:val="single" w:sz="2" w:space="0" w:color="000000"/>
@@ -4513,7 +4590,7 @@
         </w:tc>
         <w:tc>
           <w:tcPr>
-            <w:tcW w:w="1985" w:type="dxa"/>
+            <w:tcW w:w="1984" w:type="dxa"/>
             <w:tcBorders>
               <w:top w:val="single" w:sz="2" w:space="0" w:color="000000"/>
               <w:left w:val="single" w:sz="2" w:space="0" w:color="000000"/>
@@ -4587,7 +4664,7 @@
         </w:tc>
         <w:tc>
           <w:tcPr>
-            <w:tcW w:w="2005" w:type="dxa"/>
+            <w:tcW w:w="2006" w:type="dxa"/>
             <w:tcBorders>
               <w:top w:val="single" w:sz="2" w:space="0" w:color="000000"/>
               <w:left w:val="single" w:sz="2" w:space="0" w:color="000000"/>
@@ -4634,7 +4711,7 @@
         </w:tc>
         <w:tc>
           <w:tcPr>
-            <w:tcW w:w="1985" w:type="dxa"/>
+            <w:tcW w:w="1984" w:type="dxa"/>
             <w:tcBorders>
               <w:top w:val="single" w:sz="2" w:space="0" w:color="000000"/>
               <w:left w:val="single" w:sz="2" w:space="0" w:color="000000"/>
@@ -4708,7 +4785,7 @@
         </w:tc>
         <w:tc>
           <w:tcPr>
-            <w:tcW w:w="2005" w:type="dxa"/>
+            <w:tcW w:w="2006" w:type="dxa"/>
             <w:tcBorders>
               <w:top w:val="single" w:sz="2" w:space="0" w:color="000000"/>
               <w:left w:val="single" w:sz="2" w:space="0" w:color="000000"/>
@@ -4755,7 +4832,7 @@
         </w:tc>
         <w:tc>
           <w:tcPr>
-            <w:tcW w:w="1985" w:type="dxa"/>
+            <w:tcW w:w="1984" w:type="dxa"/>
             <w:tcBorders>
               <w:top w:val="single" w:sz="2" w:space="0" w:color="000000"/>
               <w:left w:val="single" w:sz="2" w:space="0" w:color="000000"/>
@@ -4829,7 +4906,7 @@
         </w:tc>
         <w:tc>
           <w:tcPr>
-            <w:tcW w:w="2005" w:type="dxa"/>
+            <w:tcW w:w="2006" w:type="dxa"/>
             <w:tcBorders>
               <w:top w:val="single" w:sz="2" w:space="0" w:color="000000"/>
               <w:left w:val="single" w:sz="2" w:space="0" w:color="000000"/>
@@ -4876,7 +4953,7 @@
         </w:tc>
         <w:tc>
           <w:tcPr>
-            <w:tcW w:w="1985" w:type="dxa"/>
+            <w:tcW w:w="1984" w:type="dxa"/>
             <w:tcBorders>
               <w:top w:val="single" w:sz="2" w:space="0" w:color="000000"/>
               <w:left w:val="single" w:sz="2" w:space="0" w:color="000000"/>
@@ -4950,7 +5027,7 @@
         </w:tc>
         <w:tc>
           <w:tcPr>
-            <w:tcW w:w="2005" w:type="dxa"/>
+            <w:tcW w:w="2006" w:type="dxa"/>
             <w:tcBorders>
               <w:top w:val="single" w:sz="2" w:space="0" w:color="000000"/>
               <w:left w:val="single" w:sz="2" w:space="0" w:color="000000"/>
@@ -4998,7 +5075,7 @@
         </w:tc>
         <w:tc>
           <w:tcPr>
-            <w:tcW w:w="1985" w:type="dxa"/>
+            <w:tcW w:w="1984" w:type="dxa"/>
             <w:tcBorders>
               <w:top w:val="single" w:sz="2" w:space="0" w:color="000000"/>
               <w:left w:val="single" w:sz="2" w:space="0" w:color="000000"/>
@@ -5072,7 +5149,7 @@
         </w:tc>
         <w:tc>
           <w:tcPr>
-            <w:tcW w:w="2005" w:type="dxa"/>
+            <w:tcW w:w="2006" w:type="dxa"/>
             <w:tcBorders>
               <w:top w:val="single" w:sz="2" w:space="0" w:color="000000"/>
               <w:left w:val="single" w:sz="2" w:space="0" w:color="000000"/>
@@ -5119,7 +5196,7 @@
         </w:tc>
         <w:tc>
           <w:tcPr>
-            <w:tcW w:w="1985" w:type="dxa"/>
+            <w:tcW w:w="1984" w:type="dxa"/>
             <w:tcBorders>
               <w:top w:val="single" w:sz="2" w:space="0" w:color="000000"/>
               <w:left w:val="single" w:sz="2" w:space="0" w:color="000000"/>
@@ -5193,7 +5270,7 @@
         </w:tc>
         <w:tc>
           <w:tcPr>
-            <w:tcW w:w="2005" w:type="dxa"/>
+            <w:tcW w:w="2006" w:type="dxa"/>
             <w:tcBorders>
               <w:top w:val="single" w:sz="2" w:space="0" w:color="000000"/>
               <w:left w:val="single" w:sz="2" w:space="0" w:color="000000"/>
@@ -5241,7 +5318,7 @@
         </w:tc>
         <w:tc>
           <w:tcPr>
-            <w:tcW w:w="1985" w:type="dxa"/>
+            <w:tcW w:w="1984" w:type="dxa"/>
             <w:tcBorders>
               <w:top w:val="single" w:sz="2" w:space="0" w:color="000000"/>
               <w:left w:val="single" w:sz="2" w:space="0" w:color="000000"/>
@@ -5315,7 +5392,7 @@
         </w:tc>
         <w:tc>
           <w:tcPr>
-            <w:tcW w:w="2005" w:type="dxa"/>
+            <w:tcW w:w="2006" w:type="dxa"/>
             <w:tcBorders>
               <w:top w:val="single" w:sz="2" w:space="0" w:color="000000"/>
               <w:left w:val="single" w:sz="2" w:space="0" w:color="000000"/>
@@ -5363,7 +5440,7 @@
         </w:tc>
         <w:tc>
           <w:tcPr>
-            <w:tcW w:w="1985" w:type="dxa"/>
+            <w:tcW w:w="1984" w:type="dxa"/>
             <w:tcBorders>
               <w:top w:val="single" w:sz="2" w:space="0" w:color="000000"/>
               <w:left w:val="single" w:sz="2" w:space="0" w:color="000000"/>
@@ -5410,7 +5487,7 @@
         </w:tblBorders>
         <w:tblCellMar>
           <w:top w:w="55" w:type="dxa"/>
-          <w:left w:w="44" w:type="dxa"/>
+          <w:left w:w="43" w:type="dxa"/>
           <w:bottom w:w="55" w:type="dxa"/>
           <w:right w:w="55" w:type="dxa"/>
         </w:tblCellMar>
@@ -5418,9 +5495,9 @@
       <w:tblGrid>
         <w:gridCol w:w="1994"/>
         <w:gridCol w:w="1994"/>
-        <w:gridCol w:w="2005"/>
+        <w:gridCol w:w="2006"/>
         <w:gridCol w:w="1994"/>
-        <w:gridCol w:w="1985"/>
+        <w:gridCol w:w="1984"/>
       </w:tblGrid>
       <w:tr>
         <w:trPr/>
@@ -5504,7 +5581,7 @@
         </w:tc>
         <w:tc>
           <w:tcPr>
-            <w:tcW w:w="2005" w:type="dxa"/>
+            <w:tcW w:w="2006" w:type="dxa"/>
             <w:tcBorders>
               <w:top w:val="single" w:sz="2" w:space="0" w:color="000000"/>
               <w:left w:val="single" w:sz="2" w:space="0" w:color="000000"/>
@@ -5552,7 +5629,7 @@
         </w:tc>
         <w:tc>
           <w:tcPr>
-            <w:tcW w:w="1985" w:type="dxa"/>
+            <w:tcW w:w="1984" w:type="dxa"/>
             <w:tcBorders>
               <w:top w:val="single" w:sz="2" w:space="0" w:color="000000"/>
               <w:left w:val="single" w:sz="2" w:space="0" w:color="000000"/>
@@ -5627,7 +5704,7 @@
         </w:tc>
         <w:tc>
           <w:tcPr>
-            <w:tcW w:w="2005" w:type="dxa"/>
+            <w:tcW w:w="2006" w:type="dxa"/>
             <w:tcBorders>
               <w:top w:val="single" w:sz="2" w:space="0" w:color="000000"/>
               <w:left w:val="single" w:sz="2" w:space="0" w:color="000000"/>
@@ -5675,7 +5752,7 @@
         </w:tc>
         <w:tc>
           <w:tcPr>
-            <w:tcW w:w="1985" w:type="dxa"/>
+            <w:tcW w:w="1984" w:type="dxa"/>
             <w:tcBorders>
               <w:top w:val="single" w:sz="2" w:space="0" w:color="000000"/>
               <w:left w:val="single" w:sz="2" w:space="0" w:color="000000"/>
@@ -5750,7 +5827,7 @@
         </w:tc>
         <w:tc>
           <w:tcPr>
-            <w:tcW w:w="2005" w:type="dxa"/>
+            <w:tcW w:w="2006" w:type="dxa"/>
             <w:tcBorders>
               <w:top w:val="single" w:sz="2" w:space="0" w:color="000000"/>
               <w:left w:val="single" w:sz="2" w:space="0" w:color="000000"/>
@@ -5797,7 +5874,7 @@
         </w:tc>
         <w:tc>
           <w:tcPr>
-            <w:tcW w:w="1985" w:type="dxa"/>
+            <w:tcW w:w="1984" w:type="dxa"/>
             <w:tcBorders>
               <w:top w:val="single" w:sz="2" w:space="0" w:color="000000"/>
               <w:left w:val="single" w:sz="2" w:space="0" w:color="000000"/>
@@ -5871,7 +5948,7 @@
         </w:tc>
         <w:tc>
           <w:tcPr>
-            <w:tcW w:w="2005" w:type="dxa"/>
+            <w:tcW w:w="2006" w:type="dxa"/>
             <w:tcBorders>
               <w:top w:val="single" w:sz="2" w:space="0" w:color="000000"/>
               <w:left w:val="single" w:sz="2" w:space="0" w:color="000000"/>
@@ -5918,7 +5995,7 @@
         </w:tc>
         <w:tc>
           <w:tcPr>
-            <w:tcW w:w="1985" w:type="dxa"/>
+            <w:tcW w:w="1984" w:type="dxa"/>
             <w:tcBorders>
               <w:top w:val="single" w:sz="2" w:space="0" w:color="000000"/>
               <w:left w:val="single" w:sz="2" w:space="0" w:color="000000"/>
@@ -5992,7 +6069,7 @@
         </w:tc>
         <w:tc>
           <w:tcPr>
-            <w:tcW w:w="2005" w:type="dxa"/>
+            <w:tcW w:w="2006" w:type="dxa"/>
             <w:tcBorders>
               <w:top w:val="single" w:sz="2" w:space="0" w:color="000000"/>
               <w:left w:val="single" w:sz="2" w:space="0" w:color="000000"/>
@@ -6039,7 +6116,7 @@
         </w:tc>
         <w:tc>
           <w:tcPr>
-            <w:tcW w:w="1985" w:type="dxa"/>
+            <w:tcW w:w="1984" w:type="dxa"/>
             <w:tcBorders>
               <w:top w:val="single" w:sz="2" w:space="0" w:color="000000"/>
               <w:left w:val="single" w:sz="2" w:space="0" w:color="000000"/>
@@ -6086,7 +6163,7 @@
         </w:tblBorders>
         <w:tblCellMar>
           <w:top w:w="55" w:type="dxa"/>
-          <w:left w:w="44" w:type="dxa"/>
+          <w:left w:w="43" w:type="dxa"/>
           <w:bottom w:w="55" w:type="dxa"/>
           <w:right w:w="55" w:type="dxa"/>
         </w:tblCellMar>
@@ -6094,9 +6171,9 @@
       <w:tblGrid>
         <w:gridCol w:w="1994"/>
         <w:gridCol w:w="1994"/>
-        <w:gridCol w:w="2005"/>
+        <w:gridCol w:w="2006"/>
         <w:gridCol w:w="1994"/>
-        <w:gridCol w:w="1985"/>
+        <w:gridCol w:w="1984"/>
       </w:tblGrid>
       <w:tr>
         <w:trPr/>
@@ -6180,7 +6257,7 @@
         </w:tc>
         <w:tc>
           <w:tcPr>
-            <w:tcW w:w="2005" w:type="dxa"/>
+            <w:tcW w:w="2006" w:type="dxa"/>
             <w:tcBorders>
               <w:top w:val="single" w:sz="2" w:space="0" w:color="000000"/>
               <w:left w:val="single" w:sz="2" w:space="0" w:color="000000"/>
@@ -6228,7 +6305,7 @@
         </w:tc>
         <w:tc>
           <w:tcPr>
-            <w:tcW w:w="1985" w:type="dxa"/>
+            <w:tcW w:w="1984" w:type="dxa"/>
             <w:tcBorders>
               <w:top w:val="single" w:sz="2" w:space="0" w:color="000000"/>
               <w:left w:val="single" w:sz="2" w:space="0" w:color="000000"/>
@@ -6303,7 +6380,7 @@
         </w:tc>
         <w:tc>
           <w:tcPr>
-            <w:tcW w:w="2005" w:type="dxa"/>
+            <w:tcW w:w="2006" w:type="dxa"/>
             <w:tcBorders>
               <w:top w:val="single" w:sz="2" w:space="0" w:color="000000"/>
               <w:left w:val="single" w:sz="2" w:space="0" w:color="000000"/>
@@ -6351,7 +6428,7 @@
         </w:tc>
         <w:tc>
           <w:tcPr>
-            <w:tcW w:w="1985" w:type="dxa"/>
+            <w:tcW w:w="1984" w:type="dxa"/>
             <w:tcBorders>
               <w:top w:val="single" w:sz="2" w:space="0" w:color="000000"/>
               <w:left w:val="single" w:sz="2" w:space="0" w:color="000000"/>
@@ -6426,7 +6503,7 @@
         </w:tc>
         <w:tc>
           <w:tcPr>
-            <w:tcW w:w="2005" w:type="dxa"/>
+            <w:tcW w:w="2006" w:type="dxa"/>
             <w:tcBorders>
               <w:top w:val="single" w:sz="2" w:space="0" w:color="000000"/>
               <w:left w:val="single" w:sz="2" w:space="0" w:color="000000"/>
@@ -6473,7 +6550,7 @@
         </w:tc>
         <w:tc>
           <w:tcPr>
-            <w:tcW w:w="1985" w:type="dxa"/>
+            <w:tcW w:w="1984" w:type="dxa"/>
             <w:tcBorders>
               <w:top w:val="single" w:sz="2" w:space="0" w:color="000000"/>
               <w:left w:val="single" w:sz="2" w:space="0" w:color="000000"/>
@@ -6547,7 +6624,7 @@
         </w:tc>
         <w:tc>
           <w:tcPr>
-            <w:tcW w:w="2005" w:type="dxa"/>
+            <w:tcW w:w="2006" w:type="dxa"/>
             <w:tcBorders>
               <w:top w:val="single" w:sz="2" w:space="0" w:color="000000"/>
               <w:left w:val="single" w:sz="2" w:space="0" w:color="000000"/>
@@ -6594,7 +6671,7 @@
         </w:tc>
         <w:tc>
           <w:tcPr>
-            <w:tcW w:w="1985" w:type="dxa"/>
+            <w:tcW w:w="1984" w:type="dxa"/>
             <w:tcBorders>
               <w:top w:val="single" w:sz="2" w:space="0" w:color="000000"/>
               <w:left w:val="single" w:sz="2" w:space="0" w:color="000000"/>
@@ -6668,7 +6745,7 @@
         </w:tc>
         <w:tc>
           <w:tcPr>
-            <w:tcW w:w="2005" w:type="dxa"/>
+            <w:tcW w:w="2006" w:type="dxa"/>
             <w:tcBorders>
               <w:top w:val="single" w:sz="2" w:space="0" w:color="000000"/>
               <w:left w:val="single" w:sz="2" w:space="0" w:color="000000"/>
@@ -6715,7 +6792,7 @@
         </w:tc>
         <w:tc>
           <w:tcPr>
-            <w:tcW w:w="1985" w:type="dxa"/>
+            <w:tcW w:w="1984" w:type="dxa"/>
             <w:tcBorders>
               <w:top w:val="single" w:sz="2" w:space="0" w:color="000000"/>
               <w:left w:val="single" w:sz="2" w:space="0" w:color="000000"/>
@@ -6789,7 +6866,7 @@
         </w:tc>
         <w:tc>
           <w:tcPr>
-            <w:tcW w:w="2005" w:type="dxa"/>
+            <w:tcW w:w="2006" w:type="dxa"/>
             <w:tcBorders>
               <w:top w:val="single" w:sz="2" w:space="0" w:color="000000"/>
               <w:left w:val="single" w:sz="2" w:space="0" w:color="000000"/>
@@ -6836,7 +6913,7 @@
         </w:tc>
         <w:tc>
           <w:tcPr>
-            <w:tcW w:w="1985" w:type="dxa"/>
+            <w:tcW w:w="1984" w:type="dxa"/>
             <w:tcBorders>
               <w:top w:val="single" w:sz="2" w:space="0" w:color="000000"/>
               <w:left w:val="single" w:sz="2" w:space="0" w:color="000000"/>
@@ -6910,7 +6987,7 @@
         </w:tc>
         <w:tc>
           <w:tcPr>
-            <w:tcW w:w="2005" w:type="dxa"/>
+            <w:tcW w:w="2006" w:type="dxa"/>
             <w:tcBorders>
               <w:top w:val="single" w:sz="2" w:space="0" w:color="000000"/>
               <w:left w:val="single" w:sz="2" w:space="0" w:color="000000"/>
@@ -6958,7 +7035,7 @@
         </w:tc>
         <w:tc>
           <w:tcPr>
-            <w:tcW w:w="1985" w:type="dxa"/>
+            <w:tcW w:w="1984" w:type="dxa"/>
             <w:tcBorders>
               <w:top w:val="single" w:sz="2" w:space="0" w:color="000000"/>
               <w:left w:val="single" w:sz="2" w:space="0" w:color="000000"/>
@@ -7005,7 +7082,7 @@
         </w:tblBorders>
         <w:tblCellMar>
           <w:top w:w="55" w:type="dxa"/>
-          <w:left w:w="44" w:type="dxa"/>
+          <w:left w:w="43" w:type="dxa"/>
           <w:bottom w:w="55" w:type="dxa"/>
           <w:right w:w="55" w:type="dxa"/>
         </w:tblCellMar>
@@ -7013,9 +7090,9 @@
       <w:tblGrid>
         <w:gridCol w:w="1994"/>
         <w:gridCol w:w="1994"/>
-        <w:gridCol w:w="2005"/>
+        <w:gridCol w:w="2006"/>
         <w:gridCol w:w="1994"/>
-        <w:gridCol w:w="1985"/>
+        <w:gridCol w:w="1984"/>
       </w:tblGrid>
       <w:tr>
         <w:trPr/>
@@ -7099,7 +7176,7 @@
         </w:tc>
         <w:tc>
           <w:tcPr>
-            <w:tcW w:w="2005" w:type="dxa"/>
+            <w:tcW w:w="2006" w:type="dxa"/>
             <w:tcBorders>
               <w:top w:val="single" w:sz="2" w:space="0" w:color="000000"/>
               <w:left w:val="single" w:sz="2" w:space="0" w:color="000000"/>
@@ -7147,7 +7224,7 @@
         </w:tc>
         <w:tc>
           <w:tcPr>
-            <w:tcW w:w="1985" w:type="dxa"/>
+            <w:tcW w:w="1984" w:type="dxa"/>
             <w:tcBorders>
               <w:top w:val="single" w:sz="2" w:space="0" w:color="000000"/>
               <w:left w:val="single" w:sz="2" w:space="0" w:color="000000"/>
@@ -7222,7 +7299,7 @@
         </w:tc>
         <w:tc>
           <w:tcPr>
-            <w:tcW w:w="2005" w:type="dxa"/>
+            <w:tcW w:w="2006" w:type="dxa"/>
             <w:tcBorders>
               <w:top w:val="single" w:sz="2" w:space="0" w:color="000000"/>
               <w:left w:val="single" w:sz="2" w:space="0" w:color="000000"/>
@@ -7270,7 +7347,7 @@
         </w:tc>
         <w:tc>
           <w:tcPr>
-            <w:tcW w:w="1985" w:type="dxa"/>
+            <w:tcW w:w="1984" w:type="dxa"/>
             <w:tcBorders>
               <w:top w:val="single" w:sz="2" w:space="0" w:color="000000"/>
               <w:left w:val="single" w:sz="2" w:space="0" w:color="000000"/>
@@ -7345,7 +7422,7 @@
         </w:tc>
         <w:tc>
           <w:tcPr>
-            <w:tcW w:w="2005" w:type="dxa"/>
+            <w:tcW w:w="2006" w:type="dxa"/>
             <w:tcBorders>
               <w:top w:val="single" w:sz="2" w:space="0" w:color="000000"/>
               <w:left w:val="single" w:sz="2" w:space="0" w:color="000000"/>
@@ -7392,7 +7469,7 @@
         </w:tc>
         <w:tc>
           <w:tcPr>
-            <w:tcW w:w="1985" w:type="dxa"/>
+            <w:tcW w:w="1984" w:type="dxa"/>
             <w:tcBorders>
               <w:top w:val="single" w:sz="2" w:space="0" w:color="000000"/>
               <w:left w:val="single" w:sz="2" w:space="0" w:color="000000"/>
@@ -12113,6 +12190,259 @@
       <w:rFonts w:cs="OpenSymbol"/>
     </w:rPr>
   </w:style>
+  <w:style w:type="character" w:styleId="ListLabel532">
+    <w:name w:val="ListLabel 532"/>
+    <w:qFormat/>
+    <w:rPr>
+      <w:rFonts w:cs="OpenSymbol"/>
+    </w:rPr>
+  </w:style>
+  <w:style w:type="character" w:styleId="ListLabel533">
+    <w:name w:val="ListLabel 533"/>
+    <w:qFormat/>
+    <w:rPr>
+      <w:rFonts w:cs="OpenSymbol"/>
+    </w:rPr>
+  </w:style>
+  <w:style w:type="character" w:styleId="ListLabel534">
+    <w:name w:val="ListLabel 534"/>
+    <w:qFormat/>
+    <w:rPr>
+      <w:rFonts w:cs="OpenSymbol"/>
+    </w:rPr>
+  </w:style>
+  <w:style w:type="character" w:styleId="ListLabel535">
+    <w:name w:val="ListLabel 535"/>
+    <w:qFormat/>
+    <w:rPr>
+      <w:rFonts w:cs="OpenSymbol"/>
+    </w:rPr>
+  </w:style>
+  <w:style w:type="character" w:styleId="ListLabel536">
+    <w:name w:val="ListLabel 536"/>
+    <w:qFormat/>
+    <w:rPr>
+      <w:rFonts w:cs="OpenSymbol"/>
+    </w:rPr>
+  </w:style>
+  <w:style w:type="character" w:styleId="ListLabel537">
+    <w:name w:val="ListLabel 537"/>
+    <w:qFormat/>
+    <w:rPr>
+      <w:rFonts w:cs="OpenSymbol"/>
+    </w:rPr>
+  </w:style>
+  <w:style w:type="character" w:styleId="ListLabel538">
+    <w:name w:val="ListLabel 538"/>
+    <w:qFormat/>
+    <w:rPr>
+      <w:rFonts w:cs="OpenSymbol"/>
+    </w:rPr>
+  </w:style>
+  <w:style w:type="character" w:styleId="ListLabel539">
+    <w:name w:val="ListLabel 539"/>
+    <w:qFormat/>
+    <w:rPr>
+      <w:rFonts w:cs="OpenSymbol"/>
+    </w:rPr>
+  </w:style>
+  <w:style w:type="character" w:styleId="ListLabel540">
+    <w:name w:val="ListLabel 540"/>
+    <w:qFormat/>
+    <w:rPr>
+      <w:rFonts w:cs="OpenSymbol"/>
+    </w:rPr>
+  </w:style>
+  <w:style w:type="character" w:styleId="ListLabel541">
+    <w:name w:val="ListLabel 541"/>
+    <w:qFormat/>
+    <w:rPr>
+      <w:rFonts w:cs="OpenSymbol"/>
+    </w:rPr>
+  </w:style>
+  <w:style w:type="character" w:styleId="ListLabel542">
+    <w:name w:val="ListLabel 542"/>
+    <w:qFormat/>
+    <w:rPr>
+      <w:rFonts w:cs="OpenSymbol"/>
+    </w:rPr>
+  </w:style>
+  <w:style w:type="character" w:styleId="ListLabel543">
+    <w:name w:val="ListLabel 543"/>
+    <w:qFormat/>
+    <w:rPr>
+      <w:rFonts w:cs="OpenSymbol"/>
+    </w:rPr>
+  </w:style>
+  <w:style w:type="character" w:styleId="ListLabel544">
+    <w:name w:val="ListLabel 544"/>
+    <w:qFormat/>
+    <w:rPr>
+      <w:rFonts w:cs="OpenSymbol"/>
+    </w:rPr>
+  </w:style>
+  <w:style w:type="character" w:styleId="ListLabel545">
+    <w:name w:val="ListLabel 545"/>
+    <w:qFormat/>
+    <w:rPr>
+      <w:rFonts w:cs="OpenSymbol"/>
+    </w:rPr>
+  </w:style>
+  <w:style w:type="character" w:styleId="ListLabel546">
+    <w:name w:val="ListLabel 546"/>
+    <w:qFormat/>
+    <w:rPr>
+      <w:rFonts w:cs="OpenSymbol"/>
+    </w:rPr>
+  </w:style>
+  <w:style w:type="character" w:styleId="ListLabel547">
+    <w:name w:val="ListLabel 547"/>
+    <w:qFormat/>
+    <w:rPr>
+      <w:rFonts w:cs="OpenSymbol"/>
+    </w:rPr>
+  </w:style>
+  <w:style w:type="character" w:styleId="ListLabel548">
+    <w:name w:val="ListLabel 548"/>
+    <w:qFormat/>
+    <w:rPr>
+      <w:rFonts w:cs="OpenSymbol"/>
+    </w:rPr>
+  </w:style>
+  <w:style w:type="character" w:styleId="ListLabel549">
+    <w:name w:val="ListLabel 549"/>
+    <w:qFormat/>
+    <w:rPr>
+      <w:rFonts w:cs="OpenSymbol"/>
+    </w:rPr>
+  </w:style>
+  <w:style w:type="character" w:styleId="ListLabel550">
+    <w:name w:val="ListLabel 550"/>
+    <w:qFormat/>
+    <w:rPr>
+      <w:rFonts w:cs="OpenSymbol"/>
+      <w:b w:val="false"/>
+    </w:rPr>
+  </w:style>
+  <w:style w:type="character" w:styleId="ListLabel551">
+    <w:name w:val="ListLabel 551"/>
+    <w:qFormat/>
+    <w:rPr>
+      <w:rFonts w:cs="OpenSymbol"/>
+    </w:rPr>
+  </w:style>
+  <w:style w:type="character" w:styleId="ListLabel552">
+    <w:name w:val="ListLabel 552"/>
+    <w:qFormat/>
+    <w:rPr>
+      <w:rFonts w:cs="OpenSymbol"/>
+    </w:rPr>
+  </w:style>
+  <w:style w:type="character" w:styleId="ListLabel553">
+    <w:name w:val="ListLabel 553"/>
+    <w:qFormat/>
+    <w:rPr>
+      <w:rFonts w:cs="OpenSymbol"/>
+    </w:rPr>
+  </w:style>
+  <w:style w:type="character" w:styleId="ListLabel554">
+    <w:name w:val="ListLabel 554"/>
+    <w:qFormat/>
+    <w:rPr>
+      <w:rFonts w:cs="OpenSymbol"/>
+    </w:rPr>
+  </w:style>
+  <w:style w:type="character" w:styleId="ListLabel555">
+    <w:name w:val="ListLabel 555"/>
+    <w:qFormat/>
+    <w:rPr>
+      <w:rFonts w:cs="OpenSymbol"/>
+    </w:rPr>
+  </w:style>
+  <w:style w:type="character" w:styleId="ListLabel556">
+    <w:name w:val="ListLabel 556"/>
+    <w:qFormat/>
+    <w:rPr>
+      <w:rFonts w:cs="OpenSymbol"/>
+    </w:rPr>
+  </w:style>
+  <w:style w:type="character" w:styleId="ListLabel557">
+    <w:name w:val="ListLabel 557"/>
+    <w:qFormat/>
+    <w:rPr>
+      <w:rFonts w:cs="OpenSymbol"/>
+    </w:rPr>
+  </w:style>
+  <w:style w:type="character" w:styleId="ListLabel558">
+    <w:name w:val="ListLabel 558"/>
+    <w:qFormat/>
+    <w:rPr>
+      <w:rFonts w:cs="OpenSymbol"/>
+    </w:rPr>
+  </w:style>
+  <w:style w:type="character" w:styleId="ListLabel559">
+    <w:name w:val="ListLabel 559"/>
+    <w:qFormat/>
+    <w:rPr>
+      <w:rFonts w:cs="OpenSymbol"/>
+    </w:rPr>
+  </w:style>
+  <w:style w:type="character" w:styleId="ListLabel560">
+    <w:name w:val="ListLabel 560"/>
+    <w:qFormat/>
+    <w:rPr>
+      <w:rFonts w:cs="OpenSymbol"/>
+    </w:rPr>
+  </w:style>
+  <w:style w:type="character" w:styleId="ListLabel561">
+    <w:name w:val="ListLabel 561"/>
+    <w:qFormat/>
+    <w:rPr>
+      <w:rFonts w:cs="OpenSymbol"/>
+    </w:rPr>
+  </w:style>
+  <w:style w:type="character" w:styleId="ListLabel562">
+    <w:name w:val="ListLabel 562"/>
+    <w:qFormat/>
+    <w:rPr>
+      <w:rFonts w:cs="OpenSymbol"/>
+    </w:rPr>
+  </w:style>
+  <w:style w:type="character" w:styleId="ListLabel563">
+    <w:name w:val="ListLabel 563"/>
+    <w:qFormat/>
+    <w:rPr>
+      <w:rFonts w:cs="OpenSymbol"/>
+    </w:rPr>
+  </w:style>
+  <w:style w:type="character" w:styleId="ListLabel564">
+    <w:name w:val="ListLabel 564"/>
+    <w:qFormat/>
+    <w:rPr>
+      <w:rFonts w:cs="OpenSymbol"/>
+    </w:rPr>
+  </w:style>
+  <w:style w:type="character" w:styleId="ListLabel565">
+    <w:name w:val="ListLabel 565"/>
+    <w:qFormat/>
+    <w:rPr>
+      <w:rFonts w:cs="OpenSymbol"/>
+    </w:rPr>
+  </w:style>
+  <w:style w:type="character" w:styleId="ListLabel566">
+    <w:name w:val="ListLabel 566"/>
+    <w:qFormat/>
+    <w:rPr>
+      <w:rFonts w:cs="OpenSymbol"/>
+    </w:rPr>
+  </w:style>
+  <w:style w:type="character" w:styleId="ListLabel567">
+    <w:name w:val="ListLabel 567"/>
+    <w:qFormat/>
+    <w:rPr>
+      <w:rFonts w:cs="OpenSymbol"/>
+    </w:rPr>
+  </w:style>
   <w:style w:type="paragraph" w:styleId="Heading">
     <w:name w:val="Heading"/>
     <w:basedOn w:val="Normal"/>

</xml_diff>

<commit_message>
fix NSF award numbers
</commit_message>
<xml_diff>
--- a/labs/db-access/docs/db-access.docx
+++ b/labs/db-access/docs/db-access.docx
@@ -520,14 +520,7 @@
           <w:b/>
           <w:bCs/>
         </w:rPr>
-        <w:t xml:space="preserve">*** a full description of the database can be viewed in the appendix section at the end of this document. </w:t>
-      </w:r>
-      <w:r>
-        <w:rPr>
-          <w:b/>
-          <w:bCs/>
-        </w:rPr>
-        <w:t xml:space="preserve"> </w:t>
+        <w:t xml:space="preserve">*** a full description of the database can be viewed in the appendix section at the end of this document.  </w:t>
       </w:r>
       <w:r>
         <w:rPr>
@@ -611,7 +604,7 @@
         </w:tblBorders>
         <w:tblCellMar>
           <w:top w:w="55" w:type="dxa"/>
-          <w:left w:w="43" w:type="dxa"/>
+          <w:left w:w="42" w:type="dxa"/>
           <w:bottom w:w="55" w:type="dxa"/>
           <w:right w:w="55" w:type="dxa"/>
         </w:tblCellMar>
@@ -1566,7 +1559,7 @@
       </w:pPr>
       <w:r>
         <w:rPr>
-          <w:rFonts w:eastAsia="Noto Sans CJK SC" w:cs="Lohit Devanagari" w:ascii="Liberation Serif" w:hAnsi="Liberation Serif"/>
+          <w:rFonts w:eastAsia="Noto Sans CJK SC" w:cs="Lohit Devanagari"/>
           <w:color w:val="auto"/>
           <w:kern w:val="2"/>
           <w:sz w:val="24"/>
@@ -1991,7 +1984,7 @@
                 <wp:positionV relativeFrom="paragraph">
                   <wp:posOffset>123190</wp:posOffset>
                 </wp:positionV>
-                <wp:extent cx="5565775" cy="525145"/>
+                <wp:extent cx="5566410" cy="525145"/>
                 <wp:effectExtent l="0" t="0" r="0" b="0"/>
                 <wp:wrapNone/>
                 <wp:docPr id="1" name="Shape1"/>
@@ -2002,7 +1995,7 @@
                       <wps:spPr>
                         <a:xfrm>
                           <a:off x="0" y="0"/>
-                          <a:ext cx="5565240" cy="524520"/>
+                          <a:ext cx="5565600" cy="524520"/>
                         </a:xfrm>
                         <a:prstGeom prst="rect">
                           <a:avLst/>
@@ -2025,7 +2018,7 @@
                           <w:p>
                             <w:pPr>
                               <w:pStyle w:val="FrameContents"/>
-                              <w:overflowPunct w:val="false"/>
+                              <w:overflowPunct w:val="true"/>
                               <w:rPr/>
                             </w:pPr>
                             <w:r>
@@ -2034,7 +2027,23 @@
                                 <w:sz w:val="24"/>
                                 <w:szCs w:val="24"/>
                               </w:rPr>
-                              <w:t>This lab was developed for the Labtainer framework by the Naval Postgraduate School, Center for Cybersecurity and Cyber Operations under a National Science Foundation Award.  This work is in the public domain, and cannot be copyrighted.</w:t>
+                              <w:t xml:space="preserve">This lab was developed for the Labtainer framework by the Naval Postgraduate School, Center for Cybersecurity and Cyber Operations under  National Science Foundation Award </w:t>
+                            </w:r>
+                            <w:r>
+                              <w:rPr>
+                                <w:color w:val="00000A"/>
+                                <w:sz w:val="24"/>
+                                <w:szCs w:val="24"/>
+                              </w:rPr>
+                              <w:t>Number 1932950</w:t>
+                            </w:r>
+                            <w:r>
+                              <w:rPr>
+                                <w:color w:val="00000A"/>
+                                <w:sz w:val="24"/>
+                                <w:szCs w:val="24"/>
+                              </w:rPr>
+                              <w:t>.  This work is in the public domain, and cannot be copyrighted.</w:t>
                             </w:r>
                           </w:p>
                         </w:txbxContent>
@@ -2050,7 +2059,7 @@
           </mc:Choice>
           <mc:Fallback>
             <w:pict>
-              <v:rect id="shape_0" ID="Shape1" stroked="t" style="position:absolute;margin-left:22.8pt;margin-top:9.7pt;width:438.15pt;height:41.25pt">
+              <v:rect id="shape_0" ID="Shape1" stroked="t" style="position:absolute;margin-left:22.8pt;margin-top:9.7pt;width:438.2pt;height:41.25pt">
                 <w10:wrap type="square"/>
                 <v:fill o:detectmouseclick="t" on="false"/>
                 <v:stroke color="black" joinstyle="round" endcap="flat"/>
@@ -2059,7 +2068,7 @@
                     <w:p>
                       <w:pPr>
                         <w:pStyle w:val="FrameContents"/>
-                        <w:overflowPunct w:val="false"/>
+                        <w:overflowPunct w:val="true"/>
                         <w:rPr/>
                       </w:pPr>
                       <w:r>
@@ -2068,7 +2077,23 @@
                           <w:sz w:val="24"/>
                           <w:szCs w:val="24"/>
                         </w:rPr>
-                        <w:t>This lab was developed for the Labtainer framework by the Naval Postgraduate School, Center for Cybersecurity and Cyber Operations under a National Science Foundation Award.  This work is in the public domain, and cannot be copyrighted.</w:t>
+                        <w:t xml:space="preserve">This lab was developed for the Labtainer framework by the Naval Postgraduate School, Center for Cybersecurity and Cyber Operations under  National Science Foundation Award </w:t>
+                      </w:r>
+                      <w:r>
+                        <w:rPr>
+                          <w:color w:val="00000A"/>
+                          <w:sz w:val="24"/>
+                          <w:szCs w:val="24"/>
+                        </w:rPr>
+                        <w:t>Number 1932950</w:t>
+                      </w:r>
+                      <w:r>
+                        <w:rPr>
+                          <w:color w:val="00000A"/>
+                          <w:sz w:val="24"/>
+                          <w:szCs w:val="24"/>
+                        </w:rPr>
+                        <w:t>.  This work is in the public domain, and cannot be copyrighted.</w:t>
                       </w:r>
                     </w:p>
                   </w:txbxContent>
@@ -2171,7 +2196,7 @@
         </w:tblBorders>
         <w:tblCellMar>
           <w:top w:w="55" w:type="dxa"/>
-          <w:left w:w="43" w:type="dxa"/>
+          <w:left w:w="42" w:type="dxa"/>
           <w:bottom w:w="55" w:type="dxa"/>
           <w:right w:w="55" w:type="dxa"/>
         </w:tblCellMar>
@@ -2726,7 +2751,7 @@
         </w:tblBorders>
         <w:tblCellMar>
           <w:top w:w="55" w:type="dxa"/>
-          <w:left w:w="43" w:type="dxa"/>
+          <w:left w:w="42" w:type="dxa"/>
           <w:bottom w:w="55" w:type="dxa"/>
           <w:right w:w="55" w:type="dxa"/>
         </w:tblCellMar>
@@ -3284,7 +3309,7 @@
         </w:tblBorders>
         <w:tblCellMar>
           <w:top w:w="55" w:type="dxa"/>
-          <w:left w:w="43" w:type="dxa"/>
+          <w:left w:w="42" w:type="dxa"/>
           <w:bottom w:w="55" w:type="dxa"/>
           <w:right w:w="55" w:type="dxa"/>
         </w:tblCellMar>
@@ -4082,7 +4107,7 @@
         </w:tblBorders>
         <w:tblCellMar>
           <w:top w:w="55" w:type="dxa"/>
-          <w:left w:w="43" w:type="dxa"/>
+          <w:left w:w="42" w:type="dxa"/>
           <w:bottom w:w="55" w:type="dxa"/>
           <w:right w:w="55" w:type="dxa"/>
         </w:tblCellMar>
@@ -5487,7 +5512,7 @@
         </w:tblBorders>
         <w:tblCellMar>
           <w:top w:w="55" w:type="dxa"/>
-          <w:left w:w="43" w:type="dxa"/>
+          <w:left w:w="42" w:type="dxa"/>
           <w:bottom w:w="55" w:type="dxa"/>
           <w:right w:w="55" w:type="dxa"/>
         </w:tblCellMar>
@@ -6163,7 +6188,7 @@
         </w:tblBorders>
         <w:tblCellMar>
           <w:top w:w="55" w:type="dxa"/>
-          <w:left w:w="43" w:type="dxa"/>
+          <w:left w:w="42" w:type="dxa"/>
           <w:bottom w:w="55" w:type="dxa"/>
           <w:right w:w="55" w:type="dxa"/>
         </w:tblCellMar>
@@ -7082,7 +7107,7 @@
         </w:tblBorders>
         <w:tblCellMar>
           <w:top w:w="55" w:type="dxa"/>
-          <w:left w:w="43" w:type="dxa"/>
+          <w:left w:w="42" w:type="dxa"/>
           <w:bottom w:w="55" w:type="dxa"/>
           <w:right w:w="55" w:type="dxa"/>
         </w:tblCellMar>
@@ -12443,6 +12468,259 @@
       <w:rFonts w:cs="OpenSymbol"/>
     </w:rPr>
   </w:style>
+  <w:style w:type="character" w:styleId="ListLabel568">
+    <w:name w:val="ListLabel 568"/>
+    <w:qFormat/>
+    <w:rPr>
+      <w:rFonts w:cs="OpenSymbol"/>
+    </w:rPr>
+  </w:style>
+  <w:style w:type="character" w:styleId="ListLabel569">
+    <w:name w:val="ListLabel 569"/>
+    <w:qFormat/>
+    <w:rPr>
+      <w:rFonts w:cs="OpenSymbol"/>
+    </w:rPr>
+  </w:style>
+  <w:style w:type="character" w:styleId="ListLabel570">
+    <w:name w:val="ListLabel 570"/>
+    <w:qFormat/>
+    <w:rPr>
+      <w:rFonts w:cs="OpenSymbol"/>
+    </w:rPr>
+  </w:style>
+  <w:style w:type="character" w:styleId="ListLabel571">
+    <w:name w:val="ListLabel 571"/>
+    <w:qFormat/>
+    <w:rPr>
+      <w:rFonts w:cs="OpenSymbol"/>
+    </w:rPr>
+  </w:style>
+  <w:style w:type="character" w:styleId="ListLabel572">
+    <w:name w:val="ListLabel 572"/>
+    <w:qFormat/>
+    <w:rPr>
+      <w:rFonts w:cs="OpenSymbol"/>
+    </w:rPr>
+  </w:style>
+  <w:style w:type="character" w:styleId="ListLabel573">
+    <w:name w:val="ListLabel 573"/>
+    <w:qFormat/>
+    <w:rPr>
+      <w:rFonts w:cs="OpenSymbol"/>
+    </w:rPr>
+  </w:style>
+  <w:style w:type="character" w:styleId="ListLabel574">
+    <w:name w:val="ListLabel 574"/>
+    <w:qFormat/>
+    <w:rPr>
+      <w:rFonts w:cs="OpenSymbol"/>
+    </w:rPr>
+  </w:style>
+  <w:style w:type="character" w:styleId="ListLabel575">
+    <w:name w:val="ListLabel 575"/>
+    <w:qFormat/>
+    <w:rPr>
+      <w:rFonts w:cs="OpenSymbol"/>
+    </w:rPr>
+  </w:style>
+  <w:style w:type="character" w:styleId="ListLabel576">
+    <w:name w:val="ListLabel 576"/>
+    <w:qFormat/>
+    <w:rPr>
+      <w:rFonts w:cs="OpenSymbol"/>
+    </w:rPr>
+  </w:style>
+  <w:style w:type="character" w:styleId="ListLabel577">
+    <w:name w:val="ListLabel 577"/>
+    <w:qFormat/>
+    <w:rPr>
+      <w:rFonts w:cs="OpenSymbol"/>
+    </w:rPr>
+  </w:style>
+  <w:style w:type="character" w:styleId="ListLabel578">
+    <w:name w:val="ListLabel 578"/>
+    <w:qFormat/>
+    <w:rPr>
+      <w:rFonts w:cs="OpenSymbol"/>
+    </w:rPr>
+  </w:style>
+  <w:style w:type="character" w:styleId="ListLabel579">
+    <w:name w:val="ListLabel 579"/>
+    <w:qFormat/>
+    <w:rPr>
+      <w:rFonts w:cs="OpenSymbol"/>
+    </w:rPr>
+  </w:style>
+  <w:style w:type="character" w:styleId="ListLabel580">
+    <w:name w:val="ListLabel 580"/>
+    <w:qFormat/>
+    <w:rPr>
+      <w:rFonts w:cs="OpenSymbol"/>
+    </w:rPr>
+  </w:style>
+  <w:style w:type="character" w:styleId="ListLabel581">
+    <w:name w:val="ListLabel 581"/>
+    <w:qFormat/>
+    <w:rPr>
+      <w:rFonts w:cs="OpenSymbol"/>
+    </w:rPr>
+  </w:style>
+  <w:style w:type="character" w:styleId="ListLabel582">
+    <w:name w:val="ListLabel 582"/>
+    <w:qFormat/>
+    <w:rPr>
+      <w:rFonts w:cs="OpenSymbol"/>
+    </w:rPr>
+  </w:style>
+  <w:style w:type="character" w:styleId="ListLabel583">
+    <w:name w:val="ListLabel 583"/>
+    <w:qFormat/>
+    <w:rPr>
+      <w:rFonts w:cs="OpenSymbol"/>
+    </w:rPr>
+  </w:style>
+  <w:style w:type="character" w:styleId="ListLabel584">
+    <w:name w:val="ListLabel 584"/>
+    <w:qFormat/>
+    <w:rPr>
+      <w:rFonts w:cs="OpenSymbol"/>
+    </w:rPr>
+  </w:style>
+  <w:style w:type="character" w:styleId="ListLabel585">
+    <w:name w:val="ListLabel 585"/>
+    <w:qFormat/>
+    <w:rPr>
+      <w:rFonts w:cs="OpenSymbol"/>
+    </w:rPr>
+  </w:style>
+  <w:style w:type="character" w:styleId="ListLabel586">
+    <w:name w:val="ListLabel 586"/>
+    <w:qFormat/>
+    <w:rPr>
+      <w:rFonts w:cs="OpenSymbol"/>
+      <w:b w:val="false"/>
+    </w:rPr>
+  </w:style>
+  <w:style w:type="character" w:styleId="ListLabel587">
+    <w:name w:val="ListLabel 587"/>
+    <w:qFormat/>
+    <w:rPr>
+      <w:rFonts w:cs="OpenSymbol"/>
+    </w:rPr>
+  </w:style>
+  <w:style w:type="character" w:styleId="ListLabel588">
+    <w:name w:val="ListLabel 588"/>
+    <w:qFormat/>
+    <w:rPr>
+      <w:rFonts w:cs="OpenSymbol"/>
+    </w:rPr>
+  </w:style>
+  <w:style w:type="character" w:styleId="ListLabel589">
+    <w:name w:val="ListLabel 589"/>
+    <w:qFormat/>
+    <w:rPr>
+      <w:rFonts w:cs="OpenSymbol"/>
+    </w:rPr>
+  </w:style>
+  <w:style w:type="character" w:styleId="ListLabel590">
+    <w:name w:val="ListLabel 590"/>
+    <w:qFormat/>
+    <w:rPr>
+      <w:rFonts w:cs="OpenSymbol"/>
+    </w:rPr>
+  </w:style>
+  <w:style w:type="character" w:styleId="ListLabel591">
+    <w:name w:val="ListLabel 591"/>
+    <w:qFormat/>
+    <w:rPr>
+      <w:rFonts w:cs="OpenSymbol"/>
+    </w:rPr>
+  </w:style>
+  <w:style w:type="character" w:styleId="ListLabel592">
+    <w:name w:val="ListLabel 592"/>
+    <w:qFormat/>
+    <w:rPr>
+      <w:rFonts w:cs="OpenSymbol"/>
+    </w:rPr>
+  </w:style>
+  <w:style w:type="character" w:styleId="ListLabel593">
+    <w:name w:val="ListLabel 593"/>
+    <w:qFormat/>
+    <w:rPr>
+      <w:rFonts w:cs="OpenSymbol"/>
+    </w:rPr>
+  </w:style>
+  <w:style w:type="character" w:styleId="ListLabel594">
+    <w:name w:val="ListLabel 594"/>
+    <w:qFormat/>
+    <w:rPr>
+      <w:rFonts w:cs="OpenSymbol"/>
+    </w:rPr>
+  </w:style>
+  <w:style w:type="character" w:styleId="ListLabel595">
+    <w:name w:val="ListLabel 595"/>
+    <w:qFormat/>
+    <w:rPr>
+      <w:rFonts w:cs="OpenSymbol"/>
+    </w:rPr>
+  </w:style>
+  <w:style w:type="character" w:styleId="ListLabel596">
+    <w:name w:val="ListLabel 596"/>
+    <w:qFormat/>
+    <w:rPr>
+      <w:rFonts w:cs="OpenSymbol"/>
+    </w:rPr>
+  </w:style>
+  <w:style w:type="character" w:styleId="ListLabel597">
+    <w:name w:val="ListLabel 597"/>
+    <w:qFormat/>
+    <w:rPr>
+      <w:rFonts w:cs="OpenSymbol"/>
+    </w:rPr>
+  </w:style>
+  <w:style w:type="character" w:styleId="ListLabel598">
+    <w:name w:val="ListLabel 598"/>
+    <w:qFormat/>
+    <w:rPr>
+      <w:rFonts w:cs="OpenSymbol"/>
+    </w:rPr>
+  </w:style>
+  <w:style w:type="character" w:styleId="ListLabel599">
+    <w:name w:val="ListLabel 599"/>
+    <w:qFormat/>
+    <w:rPr>
+      <w:rFonts w:cs="OpenSymbol"/>
+    </w:rPr>
+  </w:style>
+  <w:style w:type="character" w:styleId="ListLabel600">
+    <w:name w:val="ListLabel 600"/>
+    <w:qFormat/>
+    <w:rPr>
+      <w:rFonts w:cs="OpenSymbol"/>
+    </w:rPr>
+  </w:style>
+  <w:style w:type="character" w:styleId="ListLabel601">
+    <w:name w:val="ListLabel 601"/>
+    <w:qFormat/>
+    <w:rPr>
+      <w:rFonts w:cs="OpenSymbol"/>
+    </w:rPr>
+  </w:style>
+  <w:style w:type="character" w:styleId="ListLabel602">
+    <w:name w:val="ListLabel 602"/>
+    <w:qFormat/>
+    <w:rPr>
+      <w:rFonts w:cs="OpenSymbol"/>
+    </w:rPr>
+  </w:style>
+  <w:style w:type="character" w:styleId="ListLabel603">
+    <w:name w:val="ListLabel 603"/>
+    <w:qFormat/>
+    <w:rPr>
+      <w:rFonts w:cs="OpenSymbol"/>
+    </w:rPr>
+  </w:style>
   <w:style w:type="paragraph" w:styleId="Heading">
     <w:name w:val="Heading"/>
     <w:basedOn w:val="Normal"/>

</xml_diff>